<commit_message>
adicionei o documento das perguntas
</commit_message>
<xml_diff>
--- a/apresentacao/projetodepi.docx
+++ b/apresentacao/projetodepi.docx
@@ -16,6 +16,16 @@
           <w:sz w:val="28"/>
           <w:szCs w:val="28"/>
         </w:rPr>
+        <w:t xml:space="preserve"> </w:t>
+      </w:r>
+      <w:bookmarkStart w:id="0" w:name="_GoBack"/>
+      <w:bookmarkEnd w:id="0"/>
+      <w:r>
+        <w:rPr>
+          <w:rFonts w:ascii="Arial" w:hAnsi="Arial" w:cs="Arial"/>
+          <w:sz w:val="28"/>
+          <w:szCs w:val="28"/>
+        </w:rPr>
         <w:t>Objetivo</w:t>
       </w:r>
     </w:p>
@@ -267,7 +277,25 @@
           <w:sz w:val="24"/>
           <w:szCs w:val="24"/>
         </w:rPr>
-        <w:t xml:space="preserve">A principal premissa que o nosso grupo assume é que o produtor terá a estufa que iremos implantar nosso sistema pois ela é imprescindível para o nosso projeto, outra premissa importante paro nosso grupo é que teremos o tempo necessário para elaboração do projeto, devido o projeto ter um desenrolar longo será necessário bastante tempo para sua elaboração. </w:t>
+        <w:t xml:space="preserve">A principal premissa que o nosso grupo assume é que o produtor terá a estufa que iremos implantar nosso sistema pois ela é imprescindível para o nosso projeto, outra premissa importante </w:t>
+      </w:r>
+      <w:proofErr w:type="spellStart"/>
+      <w:r>
+        <w:rPr>
+          <w:rFonts w:ascii="Arial" w:hAnsi="Arial" w:cs="Arial"/>
+          <w:sz w:val="24"/>
+          <w:szCs w:val="24"/>
+        </w:rPr>
+        <w:t>paro</w:t>
+      </w:r>
+      <w:proofErr w:type="spellEnd"/>
+      <w:r>
+        <w:rPr>
+          <w:rFonts w:ascii="Arial" w:hAnsi="Arial" w:cs="Arial"/>
+          <w:sz w:val="24"/>
+          <w:szCs w:val="24"/>
+        </w:rPr>
+        <w:t xml:space="preserve"> nosso grupo é que teremos o tempo necessário para elaboração do projeto, devido o projeto ter um desenrolar longo será necessário bastante tempo para sua elaboração. </w:t>
       </w:r>
     </w:p>
     <w:p>
@@ -329,7 +357,43 @@
           <w:sz w:val="24"/>
           <w:szCs w:val="24"/>
         </w:rPr>
-        <w:t>LM35, e para capturar o nível de luminosidade no ambiente faremos uso do sensor LDR, outro ponto importante é que para a elaboração da pagina web faremos uso do Visual Code e para criação do Banco de Dados onde serão armazenados os dados captados pelos sensores usaremos o MySQL.</w:t>
+        <w:t xml:space="preserve">LM35, e para capturar o nível de luminosidade no ambiente faremos uso do sensor LDR, outro ponto importante é que para a elaboração da </w:t>
+      </w:r>
+      <w:proofErr w:type="spellStart"/>
+      <w:r>
+        <w:rPr>
+          <w:rFonts w:ascii="Arial" w:hAnsi="Arial" w:cs="Arial"/>
+          <w:sz w:val="24"/>
+          <w:szCs w:val="24"/>
+        </w:rPr>
+        <w:t>pagina</w:t>
+      </w:r>
+      <w:proofErr w:type="spellEnd"/>
+      <w:r>
+        <w:rPr>
+          <w:rFonts w:ascii="Arial" w:hAnsi="Arial" w:cs="Arial"/>
+          <w:sz w:val="24"/>
+          <w:szCs w:val="24"/>
+        </w:rPr>
+        <w:t xml:space="preserve"> web faremos uso do Visual </w:t>
+      </w:r>
+      <w:proofErr w:type="spellStart"/>
+      <w:r>
+        <w:rPr>
+          <w:rFonts w:ascii="Arial" w:hAnsi="Arial" w:cs="Arial"/>
+          <w:sz w:val="24"/>
+          <w:szCs w:val="24"/>
+        </w:rPr>
+        <w:t>Code</w:t>
+      </w:r>
+      <w:proofErr w:type="spellEnd"/>
+      <w:r>
+        <w:rPr>
+          <w:rFonts w:ascii="Arial" w:hAnsi="Arial" w:cs="Arial"/>
+          <w:sz w:val="24"/>
+          <w:szCs w:val="24"/>
+        </w:rPr>
+        <w:t xml:space="preserve"> e para criação do Banco de Dados onde serão armazenados os dados captados pelos sensores usaremos o MySQL.</w:t>
       </w:r>
       <w:r>
         <w:rPr>
@@ -642,15 +706,7 @@
           <w:sz w:val="24"/>
           <w:szCs w:val="24"/>
         </w:rPr>
-        <w:t xml:space="preserve">Tabela de Sensores - </w:t>
-      </w:r>
-      <w:r>
-        <w:rPr>
-          <w:rFonts w:ascii="Arial" w:hAnsi="Arial" w:cs="Arial"/>
-          <w:sz w:val="24"/>
-          <w:szCs w:val="24"/>
-        </w:rPr>
-        <w:t>essencial</w:t>
+        <w:t>Tabela de Sensores - essencial</w:t>
       </w:r>
     </w:p>
     <w:p>
@@ -741,58 +797,26 @@
           <w:sz w:val="24"/>
           <w:szCs w:val="24"/>
         </w:rPr>
-        <w:t xml:space="preserve">Preparar </w:t>
-      </w:r>
-      <w:r>
-        <w:rPr>
-          <w:rFonts w:ascii="Arial" w:hAnsi="Arial" w:cs="Arial"/>
-          <w:sz w:val="24"/>
-          <w:szCs w:val="24"/>
-        </w:rPr>
-        <w:t>Arduino</w:t>
-      </w:r>
-      <w:r>
-        <w:rPr>
-          <w:rFonts w:ascii="Arial" w:hAnsi="Arial" w:cs="Arial"/>
-          <w:sz w:val="24"/>
-          <w:szCs w:val="24"/>
-        </w:rPr>
-        <w:t>/simulador - essencial</w:t>
-      </w:r>
-    </w:p>
-    <w:p>
-      <w:pPr>
-        <w:ind w:left="708" w:firstLine="708"/>
-        <w:jc w:val="both"/>
-        <w:rPr>
-          <w:rFonts w:ascii="Arial" w:hAnsi="Arial" w:cs="Arial"/>
-          <w:sz w:val="24"/>
-          <w:szCs w:val="24"/>
-        </w:rPr>
-      </w:pPr>
-      <w:r>
-        <w:rPr>
-          <w:rFonts w:ascii="Arial" w:hAnsi="Arial" w:cs="Arial"/>
-          <w:sz w:val="24"/>
-          <w:szCs w:val="24"/>
-        </w:rPr>
-        <w:t xml:space="preserve">Executar código </w:t>
-      </w:r>
-      <w:r>
-        <w:rPr>
-          <w:rFonts w:ascii="Arial" w:hAnsi="Arial" w:cs="Arial"/>
-          <w:sz w:val="24"/>
-          <w:szCs w:val="24"/>
-        </w:rPr>
-        <w:t>Arduino</w:t>
-      </w:r>
-      <w:r>
-        <w:rPr>
-          <w:rFonts w:ascii="Arial" w:hAnsi="Arial" w:cs="Arial"/>
-          <w:sz w:val="24"/>
-          <w:szCs w:val="24"/>
-        </w:rPr>
-        <w:t>/simulador - essencial</w:t>
+        <w:t>Preparar Arduino/simulador - essencial</w:t>
+      </w:r>
+    </w:p>
+    <w:p>
+      <w:pPr>
+        <w:ind w:left="708" w:firstLine="708"/>
+        <w:jc w:val="both"/>
+        <w:rPr>
+          <w:rFonts w:ascii="Arial" w:hAnsi="Arial" w:cs="Arial"/>
+          <w:sz w:val="24"/>
+          <w:szCs w:val="24"/>
+        </w:rPr>
+      </w:pPr>
+      <w:r>
+        <w:rPr>
+          <w:rFonts w:ascii="Arial" w:hAnsi="Arial" w:cs="Arial"/>
+          <w:sz w:val="24"/>
+          <w:szCs w:val="24"/>
+        </w:rPr>
+        <w:t>Executar código Arduino/simulador - essencial</w:t>
       </w:r>
     </w:p>
     <w:p>
@@ -1022,10 +1046,26 @@
           <w:sz w:val="24"/>
           <w:szCs w:val="24"/>
         </w:rPr>
-        <w:t>sustentar o projeto será necessário o contato direto com o produtor para termos feedbacks do sistema e para realizarmos qualquer atendimento que seja necessário no software, para permitir que um plano de emergência seja ativado caso as temperaturas variem muito, será necessário a instalação de climatizadores no em todo ambiente da estufa que iremos aplicar o software.</w:t>
-      </w:r>
-      <w:bookmarkStart w:id="0" w:name="_GoBack"/>
-      <w:bookmarkEnd w:id="0"/>
+        <w:t xml:space="preserve">sustentar o projeto será necessário o contato direto com o produtor para termos feedbacks do sistema e para realizarmos qualquer atendimento que seja necessário no software, para permitir que um plano de emergência seja ativado caso as temperaturas variem muito, será necessário a instalação de </w:t>
+      </w:r>
+      <w:proofErr w:type="spellStart"/>
+      <w:r>
+        <w:rPr>
+          <w:rFonts w:ascii="Arial" w:hAnsi="Arial" w:cs="Arial"/>
+          <w:sz w:val="24"/>
+          <w:szCs w:val="24"/>
+        </w:rPr>
+        <w:t>climatizadores</w:t>
+      </w:r>
+      <w:proofErr w:type="spellEnd"/>
+      <w:r>
+        <w:rPr>
+          <w:rFonts w:ascii="Arial" w:hAnsi="Arial" w:cs="Arial"/>
+          <w:sz w:val="24"/>
+          <w:szCs w:val="24"/>
+        </w:rPr>
+        <w:t xml:space="preserve"> no em todo ambiente da estufa que iremos aplicar o software.</w:t>
+      </w:r>
     </w:p>
     <w:p>
       <w:pPr>

</xml_diff>